<commit_message>
small changes and review
</commit_message>
<xml_diff>
--- a/D5/D5.docx
+++ b/D5/D5.docx
@@ -94,7 +94,39 @@
           <w:rFonts w:ascii="Verdana" w:hAnsi="Verdana" w:cs="Verdana"/>
           <w:color w:val="000000"/>
         </w:rPr>
-        <w:t xml:space="preserve">Ogni membro del gruppo ha avuto la possibilità di scegliere su cosa lavorare. La suddivisione dei singoli lavori è stata resa possibile grazie all’utilizzo di software di version control come github, </w:t>
+        <w:t xml:space="preserve">Ogni membro del gruppo ha avuto la possibilità di scegliere su cosa lavorare. La suddivisione dei singoli lavori è stata resa possibile grazie all’utilizzo di software di </w:t>
+      </w:r>
+      <w:proofErr w:type="spellStart"/>
+      <w:r>
+        <w:rPr>
+          <w:rFonts w:ascii="Verdana" w:hAnsi="Verdana" w:cs="Verdana"/>
+          <w:color w:val="000000"/>
+        </w:rPr>
+        <w:t>version</w:t>
+      </w:r>
+      <w:proofErr w:type="spellEnd"/>
+      <w:r>
+        <w:rPr>
+          <w:rFonts w:ascii="Verdana" w:hAnsi="Verdana" w:cs="Verdana"/>
+          <w:color w:val="000000"/>
+        </w:rPr>
+        <w:t xml:space="preserve"> control come </w:t>
+      </w:r>
+      <w:proofErr w:type="spellStart"/>
+      <w:r>
+        <w:rPr>
+          <w:rFonts w:ascii="Verdana" w:hAnsi="Verdana" w:cs="Verdana"/>
+          <w:color w:val="000000"/>
+        </w:rPr>
+        <w:t>github</w:t>
+      </w:r>
+      <w:proofErr w:type="spellEnd"/>
+      <w:r>
+        <w:rPr>
+          <w:rFonts w:ascii="Verdana" w:hAnsi="Verdana" w:cs="Verdana"/>
+          <w:color w:val="000000"/>
+        </w:rPr>
+        <w:t xml:space="preserve">, </w:t>
       </w:r>
       <w:r>
         <w:rPr>
@@ -108,7 +140,39 @@
           <w:rFonts w:ascii="Verdana" w:hAnsi="Verdana" w:cs="Verdana"/>
           <w:color w:val="000000"/>
         </w:rPr>
-        <w:t xml:space="preserve"> software di project managment come clickup (</w:t>
+        <w:t xml:space="preserve"> software di project </w:t>
+      </w:r>
+      <w:proofErr w:type="spellStart"/>
+      <w:r>
+        <w:rPr>
+          <w:rFonts w:ascii="Verdana" w:hAnsi="Verdana" w:cs="Verdana"/>
+          <w:color w:val="000000"/>
+        </w:rPr>
+        <w:t>managment</w:t>
+      </w:r>
+      <w:proofErr w:type="spellEnd"/>
+      <w:r>
+        <w:rPr>
+          <w:rFonts w:ascii="Verdana" w:hAnsi="Verdana" w:cs="Verdana"/>
+          <w:color w:val="000000"/>
+        </w:rPr>
+        <w:t xml:space="preserve"> come </w:t>
+      </w:r>
+      <w:proofErr w:type="spellStart"/>
+      <w:r>
+        <w:rPr>
+          <w:rFonts w:ascii="Verdana" w:hAnsi="Verdana" w:cs="Verdana"/>
+          <w:color w:val="000000"/>
+        </w:rPr>
+        <w:t>clickup</w:t>
+      </w:r>
+      <w:proofErr w:type="spellEnd"/>
+      <w:r>
+        <w:rPr>
+          <w:rFonts w:ascii="Verdana" w:hAnsi="Verdana" w:cs="Verdana"/>
+          <w:color w:val="000000"/>
+        </w:rPr>
+        <w:t xml:space="preserve"> (</w:t>
       </w:r>
       <w:hyperlink r:id="rId4">
         <w:r>
@@ -155,14 +219,71 @@
           <w:rFonts w:ascii="Verdana" w:hAnsi="Verdana" w:cs="Verdana"/>
           <w:color w:val="000000"/>
         </w:rPr>
-        <w:t>Andrea Piccin, durante il mese di ottobre, si è impegnato duramente nella creazione delle interfacce di mockup attraverso lo strumento di design grafico online Figma</w:t>
-      </w:r>
-      <w:r>
-        <w:rPr>
-          <w:rFonts w:ascii="Verdana" w:hAnsi="Verdana" w:cs="Verdana"/>
-          <w:color w:val="000000"/>
-        </w:rPr>
-        <w:t>. Per visualizzare i wireframes e i mockup, seguire il seguente link:</w:t>
+        <w:t xml:space="preserve">Andrea Piccin, durante il mese di ottobre, si è impegnato duramente nella creazione delle interfacce di </w:t>
+      </w:r>
+      <w:proofErr w:type="spellStart"/>
+      <w:r>
+        <w:rPr>
+          <w:rFonts w:ascii="Verdana" w:hAnsi="Verdana" w:cs="Verdana"/>
+          <w:color w:val="000000"/>
+        </w:rPr>
+        <w:t>mockup</w:t>
+      </w:r>
+      <w:proofErr w:type="spellEnd"/>
+      <w:r>
+        <w:rPr>
+          <w:rFonts w:ascii="Verdana" w:hAnsi="Verdana" w:cs="Verdana"/>
+          <w:color w:val="000000"/>
+        </w:rPr>
+        <w:t xml:space="preserve"> attraverso lo strumento di design grafico online </w:t>
+      </w:r>
+      <w:proofErr w:type="spellStart"/>
+      <w:r>
+        <w:rPr>
+          <w:rFonts w:ascii="Verdana" w:hAnsi="Verdana" w:cs="Verdana"/>
+          <w:color w:val="000000"/>
+        </w:rPr>
+        <w:t>Figma</w:t>
+      </w:r>
+      <w:proofErr w:type="spellEnd"/>
+      <w:r>
+        <w:rPr>
+          <w:rFonts w:ascii="Verdana" w:hAnsi="Verdana" w:cs="Verdana"/>
+          <w:color w:val="000000"/>
+        </w:rPr>
+        <w:t xml:space="preserve">. Per visualizzare i </w:t>
+      </w:r>
+      <w:proofErr w:type="spellStart"/>
+      <w:r>
+        <w:rPr>
+          <w:rFonts w:ascii="Verdana" w:hAnsi="Verdana" w:cs="Verdana"/>
+          <w:color w:val="000000"/>
+        </w:rPr>
+        <w:t>wireframes</w:t>
+      </w:r>
+      <w:proofErr w:type="spellEnd"/>
+      <w:r>
+        <w:rPr>
+          <w:rFonts w:ascii="Verdana" w:hAnsi="Verdana" w:cs="Verdana"/>
+          <w:color w:val="000000"/>
+        </w:rPr>
+        <w:t xml:space="preserve"> e i </w:t>
+      </w:r>
+      <w:proofErr w:type="spellStart"/>
+      <w:r>
+        <w:rPr>
+          <w:rFonts w:ascii="Verdana" w:hAnsi="Verdana" w:cs="Verdana"/>
+          <w:color w:val="000000"/>
+        </w:rPr>
+        <w:t>mockup</w:t>
+      </w:r>
+      <w:proofErr w:type="spellEnd"/>
+      <w:r>
+        <w:rPr>
+          <w:rFonts w:ascii="Verdana" w:hAnsi="Verdana" w:cs="Verdana"/>
+          <w:color w:val="000000"/>
+        </w:rPr>
+        <w:t>, seguire il seguente link:</w:t>
       </w:r>
       <w:r>
         <w:rPr>
@@ -176,7 +297,6 @@
           <w:rPr>
             <w:rStyle w:val="Collegamentoipertestuale"/>
             <w:rFonts w:ascii="Verdana" w:hAnsi="Verdana" w:cs="Verdana"/>
-            <w:lang w:val="it-IT" w:eastAsia="zh-CN" w:bidi="hi-IN"/>
           </w:rPr>
           <w:t>https://www.figma.com/files/project/68833736/Team-project?fuid=1157203693118738169</w:t>
         </w:r>
@@ -1161,22 +1281,86 @@
           <w:rFonts w:ascii="Verdana" w:hAnsi="Verdana" w:cs="Verdana"/>
           <w:color w:val="000000"/>
         </w:rPr>
-        <w:t>Come si può notare, nella parte relativa al D1, Andrea Piccin ha impegnato molto tempo allo sviluppo dei mockup mentre Dorijan Di Zepp e Simone Rossi hanno eseguito una ricerca degli obiettivi formali e non.</w:t>
-      </w:r>
-    </w:p>
-    <w:p>
-      <w:pPr>
-        <w:rPr>
-          <w:rFonts w:ascii="Verdana" w:hAnsi="Verdana" w:cs="Verdana"/>
-          <w:color w:val="000000"/>
-        </w:rPr>
-      </w:pPr>
-      <w:r>
-        <w:rPr>
-          <w:rFonts w:ascii="Verdana" w:hAnsi="Verdana" w:cs="Verdana"/>
-          <w:color w:val="000000"/>
-        </w:rPr>
-        <w:t>Nel periodo relativo al D2 e D3, Dorijan Di Zepp si è concentrato maggiormente allo sviluppo dei diagrammi insieme anche all’aiuto di Andrea Piccin mentre Simone Rossi ha impostato l’ambiente di lavoro, facendo i primi push su git e installando i wireframes per lo sviluppo di interfacce grafiche, scelte assieme ad Andrea Piccin.</w:t>
+        <w:t xml:space="preserve">Come si può notare, nella parte relativa al D1, Andrea Piccin ha impegnato molto tempo allo sviluppo dei </w:t>
+      </w:r>
+      <w:proofErr w:type="spellStart"/>
+      <w:r>
+        <w:rPr>
+          <w:rFonts w:ascii="Verdana" w:hAnsi="Verdana" w:cs="Verdana"/>
+          <w:color w:val="000000"/>
+        </w:rPr>
+        <w:t>mockup</w:t>
+      </w:r>
+      <w:proofErr w:type="spellEnd"/>
+      <w:r>
+        <w:rPr>
+          <w:rFonts w:ascii="Verdana" w:hAnsi="Verdana" w:cs="Verdana"/>
+          <w:color w:val="000000"/>
+        </w:rPr>
+        <w:t xml:space="preserve"> mentre Dorijan Di Zepp e Simone Rossi hanno eseguito una ricerca degli obiettivi formali e non.</w:t>
+      </w:r>
+    </w:p>
+    <w:p>
+      <w:pPr>
+        <w:rPr>
+          <w:rFonts w:ascii="Verdana" w:hAnsi="Verdana" w:cs="Verdana"/>
+          <w:color w:val="000000"/>
+        </w:rPr>
+      </w:pPr>
+      <w:r>
+        <w:rPr>
+          <w:rFonts w:ascii="Verdana" w:hAnsi="Verdana" w:cs="Verdana"/>
+          <w:color w:val="000000"/>
+        </w:rPr>
+        <w:t xml:space="preserve">Nel periodo relativo al D2 e D3, Dorijan Di Zepp si è concentrato maggiormente allo sviluppo dei diagrammi insieme anche all’aiuto di Andrea Piccin mentre Simone Rossi ha impostato l’ambiente di lavoro, facendo i primi </w:t>
+      </w:r>
+      <w:proofErr w:type="spellStart"/>
+      <w:r>
+        <w:rPr>
+          <w:rFonts w:ascii="Verdana" w:hAnsi="Verdana" w:cs="Verdana"/>
+          <w:color w:val="000000"/>
+        </w:rPr>
+        <w:t>push</w:t>
+      </w:r>
+      <w:proofErr w:type="spellEnd"/>
+      <w:r>
+        <w:rPr>
+          <w:rFonts w:ascii="Verdana" w:hAnsi="Verdana" w:cs="Verdana"/>
+          <w:color w:val="000000"/>
+        </w:rPr>
+        <w:t xml:space="preserve"> su </w:t>
+      </w:r>
+      <w:proofErr w:type="spellStart"/>
+      <w:r>
+        <w:rPr>
+          <w:rFonts w:ascii="Verdana" w:hAnsi="Verdana" w:cs="Verdana"/>
+          <w:color w:val="000000"/>
+        </w:rPr>
+        <w:t>git</w:t>
+      </w:r>
+      <w:proofErr w:type="spellEnd"/>
+      <w:r>
+        <w:rPr>
+          <w:rFonts w:ascii="Verdana" w:hAnsi="Verdana" w:cs="Verdana"/>
+          <w:color w:val="000000"/>
+        </w:rPr>
+        <w:t xml:space="preserve"> e installando i </w:t>
+      </w:r>
+      <w:proofErr w:type="spellStart"/>
+      <w:r>
+        <w:rPr>
+          <w:rFonts w:ascii="Verdana" w:hAnsi="Verdana" w:cs="Verdana"/>
+          <w:color w:val="000000"/>
+        </w:rPr>
+        <w:t>wireframes</w:t>
+      </w:r>
+      <w:proofErr w:type="spellEnd"/>
+      <w:r>
+        <w:rPr>
+          <w:rFonts w:ascii="Verdana" w:hAnsi="Verdana" w:cs="Verdana"/>
+          <w:color w:val="000000"/>
+        </w:rPr>
+        <w:t xml:space="preserve"> per lo sviluppo di interfacce grafiche, scelte assieme ad Andrea Piccin.</w:t>
       </w:r>
     </w:p>
     <w:p>
@@ -1208,7 +1392,23 @@
           <w:rFonts w:ascii="Verdana" w:hAnsi="Verdana" w:cs="Verdana"/>
           <w:color w:val="000000"/>
         </w:rPr>
-        <w:t xml:space="preserve">Andrea Piccin, anche per via del suo ruolo di Project Manager, ha sempre cercato di dare un indirizzamento a tutti i componenti soprattutto quando la concentrazione e la qualità del lavoro veniva a mancare ma tutto questo sempre in modo rispettoso e in spirito colaborativo. </w:t>
+        <w:t xml:space="preserve">Andrea Piccin, anche per via del suo ruolo di Project Manager, ha sempre cercato di dare un indirizzamento a tutti i componenti soprattutto quando la concentrazione e la qualità del lavoro veniva a mancare ma tutto questo sempre in modo rispettoso e in spirito </w:t>
+      </w:r>
+      <w:proofErr w:type="spellStart"/>
+      <w:r>
+        <w:rPr>
+          <w:rFonts w:ascii="Verdana" w:hAnsi="Verdana" w:cs="Verdana"/>
+          <w:color w:val="000000"/>
+        </w:rPr>
+        <w:t>colaborativo</w:t>
+      </w:r>
+      <w:proofErr w:type="spellEnd"/>
+      <w:r>
+        <w:rPr>
+          <w:rFonts w:ascii="Verdana" w:hAnsi="Verdana" w:cs="Verdana"/>
+          <w:color w:val="000000"/>
+        </w:rPr>
+        <w:t xml:space="preserve">. </w:t>
       </w:r>
     </w:p>
     <w:p>
@@ -1273,7 +1473,39 @@
           <w:rFonts w:ascii="Verdana" w:hAnsi="Verdana" w:cs="Verdana"/>
           <w:color w:val="000000"/>
         </w:rPr>
-        <w:t>Dovuta alla inesperienza dello sviluppo di software di gruppo, la mancanza di regole e convenzioni riguardanti la stesura di codice ha portato in qualche occasione a dover riscrivere codice precedentemente scritto da un altro membro. Questo problema poteva essere risolto attraverso una maggiore comunicazione tra i membri e attraverso un utilizzo più sistematico del software di version control github.</w:t>
+        <w:t xml:space="preserve">Dovuta alla inesperienza dello sviluppo di software di gruppo, la mancanza di regole e convenzioni riguardanti la stesura di codice ha portato in qualche occasione a dover riscrivere codice precedentemente scritto da un altro membro. Questo problema poteva essere risolto attraverso una maggiore comunicazione tra i membri e attraverso un utilizzo più sistematico del software di </w:t>
+      </w:r>
+      <w:proofErr w:type="spellStart"/>
+      <w:r>
+        <w:rPr>
+          <w:rFonts w:ascii="Verdana" w:hAnsi="Verdana" w:cs="Verdana"/>
+          <w:color w:val="000000"/>
+        </w:rPr>
+        <w:t>version</w:t>
+      </w:r>
+      <w:proofErr w:type="spellEnd"/>
+      <w:r>
+        <w:rPr>
+          <w:rFonts w:ascii="Verdana" w:hAnsi="Verdana" w:cs="Verdana"/>
+          <w:color w:val="000000"/>
+        </w:rPr>
+        <w:t xml:space="preserve"> control </w:t>
+      </w:r>
+      <w:proofErr w:type="spellStart"/>
+      <w:r>
+        <w:rPr>
+          <w:rFonts w:ascii="Verdana" w:hAnsi="Verdana" w:cs="Verdana"/>
+          <w:color w:val="000000"/>
+        </w:rPr>
+        <w:t>github</w:t>
+      </w:r>
+      <w:proofErr w:type="spellEnd"/>
+      <w:r>
+        <w:rPr>
+          <w:rFonts w:ascii="Verdana" w:hAnsi="Verdana" w:cs="Verdana"/>
+          <w:color w:val="000000"/>
+        </w:rPr>
+        <w:t>.</w:t>
       </w:r>
     </w:p>
     <w:p>
@@ -1311,7 +1543,23 @@
           <w:rFonts w:ascii="Verdana" w:hAnsi="Verdana" w:cs="Verdana"/>
           <w:color w:val="000000"/>
         </w:rPr>
-        <w:t>Il D1, un po complice anche il fatto che i componenti fra di loro non si conoscevano, ha avuto uno sviluppo lento ma che è stato portato a termine nei tempo stabiliti.</w:t>
+        <w:t xml:space="preserve">Il D1, un </w:t>
+      </w:r>
+      <w:proofErr w:type="spellStart"/>
+      <w:r>
+        <w:rPr>
+          <w:rFonts w:ascii="Verdana" w:hAnsi="Verdana" w:cs="Verdana"/>
+          <w:color w:val="000000"/>
+        </w:rPr>
+        <w:t>po</w:t>
+      </w:r>
+      <w:proofErr w:type="spellEnd"/>
+      <w:r>
+        <w:rPr>
+          <w:rFonts w:ascii="Verdana" w:hAnsi="Verdana" w:cs="Verdana"/>
+          <w:color w:val="000000"/>
+        </w:rPr>
+        <w:t xml:space="preserve"> complice anche il fatto che i componenti fra di loro non si conoscevano, ha avuto uno sviluppo lento ma che è stato portato a termine nei tempo stabiliti.</w:t>
       </w:r>
     </w:p>
     <w:p>
@@ -1435,15 +1683,33 @@
           <w:rFonts w:ascii="Verdana" w:hAnsi="Verdana" w:cs="Verdana"/>
           <w:color w:val="000000"/>
         </w:rPr>
-        <w:t>La squadra ha saputo lavorare efficacemente in gruppo, aiutandosi e confrontandosi a vicenda attraverso strumenti di messaggistica istantanea come Telegram</w:t>
-      </w:r>
-      <w:r>
-        <w:rPr>
-          <w:rFonts w:ascii="Verdana" w:hAnsi="Verdana" w:cs="Verdana"/>
-          <w:color w:val="000000"/>
-        </w:rPr>
-        <w:t>, Discord</w:t>
-      </w:r>
+        <w:t xml:space="preserve">La squadra ha saputo lavorare efficacemente in gruppo, aiutandosi e confrontandosi a vicenda attraverso strumenti di messaggistica istantanea come </w:t>
+      </w:r>
+      <w:proofErr w:type="spellStart"/>
+      <w:r>
+        <w:rPr>
+          <w:rFonts w:ascii="Verdana" w:hAnsi="Verdana" w:cs="Verdana"/>
+          <w:color w:val="000000"/>
+        </w:rPr>
+        <w:t>Telegram</w:t>
+      </w:r>
+      <w:proofErr w:type="spellEnd"/>
+      <w:r>
+        <w:rPr>
+          <w:rFonts w:ascii="Verdana" w:hAnsi="Verdana" w:cs="Verdana"/>
+          <w:color w:val="000000"/>
+        </w:rPr>
+        <w:t xml:space="preserve">, </w:t>
+      </w:r>
+      <w:proofErr w:type="spellStart"/>
+      <w:r>
+        <w:rPr>
+          <w:rFonts w:ascii="Verdana" w:hAnsi="Verdana" w:cs="Verdana"/>
+          <w:color w:val="000000"/>
+        </w:rPr>
+        <w:t>Discord</w:t>
+      </w:r>
+      <w:proofErr w:type="spellEnd"/>
       <w:r>
         <w:rPr>
           <w:rFonts w:ascii="Verdana" w:hAnsi="Verdana" w:cs="Verdana"/>
@@ -1587,13 +1853,6 @@
           <w:color w:val="000000"/>
         </w:rPr>
       </w:pPr>
-      <w:r>
-        <w:rPr>
-          <w:rFonts w:ascii="Verdana" w:hAnsi="Verdana" w:cs="Verdana"/>
-          <w:color w:val="000000"/>
-        </w:rPr>
-        <w:t>// Da decidere insieme</w:t>
-      </w:r>
     </w:p>
     <w:tbl>
       <w:tblPr>
@@ -1836,189 +2095,63 @@
           <w:rFonts w:ascii="Verdana" w:hAnsi="Verdana" w:cs="Verdana"/>
           <w:color w:val="000000"/>
         </w:rPr>
-        <w:t>Simone Rossi seppur magari non abbia sviluppato molto la parte di diagrammi e documentazione è stato fondamentale nella parte iniziale del progetto, creando l’ambiente di lavoro con tutto il necessario durante tutta la parte di backend e di controllo del codice.</w:t>
-      </w:r>
-    </w:p>
-    <w:p>
-      <w:pPr>
-        <w:rPr>
-          <w:rFonts w:ascii="Verdana" w:hAnsi="Verdana" w:cs="Verdana"/>
-          <w:color w:val="000000"/>
-        </w:rPr>
-      </w:pPr>
-      <w:r>
-        <w:rPr>
-          <w:rFonts w:ascii="Verdana" w:hAnsi="Verdana" w:cs="Verdana"/>
-          <w:color w:val="000000"/>
-        </w:rPr>
-        <w:t>Dorijan Di Zepp, ha speso molto tempo nella parte di documentazione ed ha messo mano anche sia alla parte grafica e al backend.</w:t>
-      </w:r>
-    </w:p>
-    <w:p>
-      <w:pPr>
-        <w:rPr>
-          <w:rFonts w:ascii="Verdana" w:hAnsi="Verdana" w:cs="Verdana"/>
-          <w:color w:val="000000"/>
-        </w:rPr>
-      </w:pPr>
-    </w:p>
-    <w:p>
-      <w:pPr>
-        <w:rPr>
-          <w:rFonts w:ascii="Verdana" w:hAnsi="Verdana" w:cs="Verdana"/>
-          <w:color w:val="000000"/>
-        </w:rPr>
-      </w:pPr>
-      <w:r>
-        <w:rPr>
-          <w:rFonts w:ascii="Verdana" w:hAnsi="Verdana" w:cs="Verdana"/>
-          <w:color w:val="000000"/>
-        </w:rPr>
-        <w:t>//io avrei messo una cosa del genere per giustificare il voto</w:t>
-      </w:r>
-    </w:p>
-    <w:p>
-      <w:pPr>
-        <w:rPr>
-          <w:rFonts w:ascii="Verdana" w:hAnsi="Verdana" w:cs="Verdana"/>
-          <w:color w:val="000000"/>
-        </w:rPr>
-      </w:pPr>
-      <w:r>
-        <w:rPr>
-          <w:rFonts w:ascii="Verdana" w:hAnsi="Verdana" w:cs="Verdana"/>
-          <w:color w:val="000000"/>
-        </w:rPr>
-        <w:t>Di seguito i commenti personali dei componenti al fine di giustificare la propria valutazione:</w:t>
-      </w:r>
-    </w:p>
-    <w:p>
-      <w:pPr>
-        <w:rPr>
-          <w:rFonts w:ascii="Verdana" w:hAnsi="Verdana" w:cs="Verdana"/>
-          <w:color w:val="000000"/>
-        </w:rPr>
-      </w:pPr>
-    </w:p>
-    <w:p>
-      <w:pPr>
-        <w:rPr>
-          <w:rFonts w:ascii="Verdana" w:hAnsi="Verdana" w:cs="Verdana"/>
-          <w:color w:val="000000"/>
-        </w:rPr>
-      </w:pPr>
-      <w:r>
-        <w:rPr>
-          <w:rFonts w:ascii="Verdana" w:hAnsi="Verdana" w:cs="Verdana"/>
-          <w:color w:val="000000"/>
-        </w:rPr>
-        <w:t>Andrea Piccin:</w:t>
-      </w:r>
-    </w:p>
-    <w:p>
-      <w:pPr>
-        <w:rPr>
-          <w:rFonts w:ascii="Verdana" w:hAnsi="Verdana" w:cs="Verdana"/>
-          <w:color w:val="000000"/>
-        </w:rPr>
-      </w:pPr>
-    </w:p>
-    <w:p>
-      <w:pPr>
-        <w:rPr>
-          <w:rFonts w:ascii="Verdana" w:hAnsi="Verdana" w:cs="Verdana"/>
-          <w:color w:val="000000"/>
-        </w:rPr>
-      </w:pPr>
-      <w:r>
-        <w:rPr>
-          <w:rFonts w:ascii="Verdana" w:hAnsi="Verdana" w:cs="Verdana"/>
-          <w:color w:val="000000"/>
-        </w:rPr>
-        <w:t xml:space="preserve">Dorijan Di Zepp: </w:t>
-      </w:r>
-    </w:p>
-    <w:p>
-      <w:pPr>
-        <w:rPr>
-          <w:rFonts w:ascii="Verdana" w:hAnsi="Verdana" w:cs="Verdana"/>
-          <w:color w:val="000000"/>
-        </w:rPr>
-      </w:pPr>
-      <w:r>
-        <w:rPr>
-          <w:rFonts w:ascii="Verdana" w:hAnsi="Verdana" w:cs="Verdana"/>
-          <w:color w:val="000000"/>
-        </w:rPr>
-        <w:t>C</w:t>
-      </w:r>
-      <w:r>
-        <w:rPr>
-          <w:rFonts w:ascii="Verdana" w:hAnsi="Verdana" w:cs="Verdana"/>
-          <w:color w:val="000000"/>
-        </w:rPr>
-        <w:t xml:space="preserve">ome già </w:t>
-      </w:r>
-      <w:r>
-        <w:rPr>
-          <w:rFonts w:ascii="Verdana" w:hAnsi="Verdana" w:cs="Verdana"/>
-          <w:color w:val="000000"/>
-        </w:rPr>
-        <w:t xml:space="preserve">ribadito più volte all’interno del documento, tutti si sono impegnati all’interno del progetto e ne sono prova le ore investite e anche la cronologia dei vari commit fatti su git. </w:t>
-      </w:r>
-    </w:p>
-    <w:p>
-      <w:pPr>
-        <w:rPr>
-          <w:rFonts w:ascii="Verdana" w:hAnsi="Verdana" w:cs="Verdana"/>
-          <w:color w:val="000000"/>
-        </w:rPr>
-      </w:pPr>
-      <w:r>
-        <w:rPr>
-          <w:rFonts w:ascii="Verdana" w:hAnsi="Verdana" w:cs="Verdana"/>
-          <w:color w:val="000000"/>
-        </w:rPr>
-        <w:t>Il 30 è un voto che avevo già escluso da tempo per il fatto una valutazione simile richieda un lavoro perfetto. Sicuramente questo non è il mio caso, sono certo che all’interno dei deliverables siano presenti degli errori e quindi non sarebbe giusto autovalutarsi con quella valutazione.</w:t>
-      </w:r>
-    </w:p>
-    <w:p>
-      <w:pPr>
-        <w:rPr>
-          <w:rFonts w:ascii="Verdana" w:hAnsi="Verdana" w:cs="Verdana"/>
-          <w:color w:val="000000"/>
-        </w:rPr>
-      </w:pPr>
-      <w:r>
-        <w:rPr>
-          <w:rFonts w:ascii="Verdana" w:hAnsi="Verdana" w:cs="Verdana"/>
-          <w:color w:val="000000"/>
-        </w:rPr>
-        <w:t xml:space="preserve">Considerando il tempo speso e la qualità del lavoro che sono riuscito a consegnare, una valutazione pari a 28 penso sia corretta. </w:t>
-      </w:r>
-    </w:p>
-    <w:p>
-      <w:pPr>
-        <w:rPr>
-          <w:rFonts w:ascii="Verdana" w:hAnsi="Verdana" w:cs="Verdana"/>
-          <w:color w:val="000000"/>
-        </w:rPr>
-      </w:pPr>
-    </w:p>
-    <w:p>
-      <w:pPr>
-        <w:rPr>
-          <w:rFonts w:ascii="Verdana" w:hAnsi="Verdana" w:cs="Verdana"/>
-          <w:color w:val="000000"/>
-        </w:rPr>
-      </w:pPr>
-      <w:r>
-        <w:rPr>
-          <w:rFonts w:ascii="Verdana" w:hAnsi="Verdana" w:cs="Verdana"/>
-          <w:color w:val="000000"/>
-        </w:rPr>
-        <w:t>Simone Rossi:</w:t>
-      </w:r>
+        <w:t xml:space="preserve">Simone Rossi seppur magari non abbia sviluppato molto la parte di diagrammi e documentazione è stato fondamentale nella parte iniziale del progetto, creando l’ambiente di lavoro con tutto il necessario durante tutta la parte di </w:t>
+      </w:r>
+      <w:proofErr w:type="spellStart"/>
+      <w:r>
+        <w:rPr>
+          <w:rFonts w:ascii="Verdana" w:hAnsi="Verdana" w:cs="Verdana"/>
+          <w:color w:val="000000"/>
+        </w:rPr>
+        <w:t>backend</w:t>
+      </w:r>
+      <w:proofErr w:type="spellEnd"/>
+      <w:r>
+        <w:rPr>
+          <w:rFonts w:ascii="Verdana" w:hAnsi="Verdana" w:cs="Verdana"/>
+          <w:color w:val="000000"/>
+        </w:rPr>
+        <w:t xml:space="preserve"> e di controllo del codice.</w:t>
+      </w:r>
+    </w:p>
+    <w:p>
+      <w:pPr>
+        <w:rPr>
+          <w:rFonts w:ascii="Verdana" w:hAnsi="Verdana" w:cs="Verdana"/>
+          <w:color w:val="000000"/>
+        </w:rPr>
+      </w:pPr>
+      <w:r>
+        <w:rPr>
+          <w:rFonts w:ascii="Verdana" w:hAnsi="Verdana" w:cs="Verdana"/>
+          <w:color w:val="000000"/>
+        </w:rPr>
+        <w:t xml:space="preserve">Dorijan Di Zepp, ha speso molto tempo nella parte di documentazione ed ha messo mano anche sia alla parte grafica e al </w:t>
+      </w:r>
+      <w:proofErr w:type="spellStart"/>
+      <w:r>
+        <w:rPr>
+          <w:rFonts w:ascii="Verdana" w:hAnsi="Verdana" w:cs="Verdana"/>
+          <w:color w:val="000000"/>
+        </w:rPr>
+        <w:t>backend</w:t>
+      </w:r>
+      <w:proofErr w:type="spellEnd"/>
+      <w:r>
+        <w:rPr>
+          <w:rFonts w:ascii="Verdana" w:hAnsi="Verdana" w:cs="Verdana"/>
+          <w:color w:val="000000"/>
+        </w:rPr>
+        <w:t>.</w:t>
+      </w:r>
+    </w:p>
+    <w:p>
+      <w:pPr>
+        <w:rPr>
+          <w:rFonts w:ascii="Verdana" w:hAnsi="Verdana" w:cs="Verdana"/>
+          <w:color w:val="000000"/>
+        </w:rPr>
+      </w:pPr>
     </w:p>
     <w:sectPr>
       <w:pgSz w:w="11906" w:h="16838"/>
@@ -2462,7 +2595,6 @@
     <w:rPr>
       <w:color w:val="000080"/>
       <w:u w:val="single"/>
-      <w:lang/>
     </w:rPr>
   </w:style>
   <w:style w:type="character" w:styleId="Collegamentovisitato">
@@ -2470,7 +2602,6 @@
     <w:rPr>
       <w:color w:val="800000"/>
       <w:u w:val="single"/>
-      <w:lang/>
     </w:rPr>
   </w:style>
   <w:style w:type="paragraph" w:customStyle="1" w:styleId="Heading">
@@ -2519,9 +2650,6 @@
     <w:pPr>
       <w:suppressLineNumbers/>
     </w:pPr>
-    <w:rPr>
-      <w:lang/>
-    </w:rPr>
   </w:style>
   <w:style w:type="paragraph" w:customStyle="1" w:styleId="TableContents">
     <w:name w:val="Table Contents"/>

</xml_diff>